<commit_message>
Skript zum Höhen aus DGM auslesen + shapefile daraus machen erstellt
</commit_message>
<xml_diff>
--- a/doc/Dokumentation_Fernerkundungsprojekt_JoSo.docx
+++ b/doc/Dokumentation_Fernerkundungsprojekt_JoSo.docx
@@ -30,13 +30,9 @@
     </w:p>
     <w:p>
       <w:r>
-        <w:t xml:space="preserve">Ziel, </w:t>
-      </w:r>
-      <w:r>
-        <w:t>Daten…</w:t>
-      </w:r>
-    </w:p>
-    <w:p/>
+        <w:t>Ziel, Daten…</w:t>
+      </w:r>
+    </w:p>
     <w:p/>
     <w:p>
       <w:pPr>
@@ -86,47 +82,45 @@
         <w:rPr>
           <w:lang w:val="en-US"/>
         </w:rPr>
-        <w:t xml:space="preserve">: </w:t>
-      </w:r>
-      <w:r>
+        <w:t>: ndvi_ndmi_muc_mant.py</w:t>
+      </w:r>
+    </w:p>
+    <w:p>
+      <w:pPr>
         <w:rPr>
           <w:lang w:val="en-US"/>
         </w:rPr>
-        <w:t>ndvi_ndmi_muc_mant.py</w:t>
-      </w:r>
-    </w:p>
-    <w:p>
-      <w:pPr>
+      </w:pPr>
+    </w:p>
+    <w:p>
+      <w:pPr>
+        <w:pStyle w:val="berschrift1"/>
+      </w:pPr>
+      <w:r>
+        <w:t>Parameter</w:t>
+      </w:r>
+    </w:p>
+    <w:p>
+      <w:pPr>
+        <w:pStyle w:val="berschrift2"/>
+      </w:pPr>
+      <w:r>
+        <w:t>Input</w:t>
+      </w:r>
+    </w:p>
+    <w:p>
+      <w:r>
+        <w:t>Download-Anw</w:t>
+      </w:r>
+      <w:r>
+        <w:t>endung für die</w:t>
+      </w:r>
+      <w:r>
         <w:rPr>
-          <w:lang w:val="en-US"/>
+          <w:b/>
+          <w:bCs/>
         </w:rPr>
-      </w:pPr>
-    </w:p>
-    <w:p>
-      <w:pPr>
-        <w:pStyle w:val="berschrift1"/>
-      </w:pPr>
-      <w:r>
-        <w:t>Parameter</w:t>
-      </w:r>
-    </w:p>
-    <w:p>
-      <w:pPr>
-        <w:pStyle w:val="berschrift2"/>
-      </w:pPr>
-      <w:r>
-        <w:t>Input</w:t>
-      </w:r>
-    </w:p>
-    <w:p>
-      <w:r>
-        <w:t>Download-Anw</w:t>
-      </w:r>
-      <w:r>
-        <w:t xml:space="preserve">endung für die </w:t>
-      </w:r>
-      <w:r>
-        <w:t xml:space="preserve">Sentinel-2 Daten: </w:t>
+        <w:t xml:space="preserve"> Sentinel-2 Daten: </w:t>
       </w:r>
       <w:hyperlink r:id="rId5" w:history="1">
         <w:r>
@@ -185,24 +179,135 @@
         <w:rPr>
           <w:highlight w:val="yellow"/>
         </w:rPr>
-        <w:t>BZW. WIE HABEN WIR DAS NOCHMAL GEMACHT?? SHAPEFILE HOCHLADEN GEHT JA NICHT, WIR HABEN ABER FLÄCHE UND NICHT NUR LINIE AUSGEWÄHLT</w:t>
+        <w:t xml:space="preserve">BZW. </w:t>
+      </w:r>
+      <w:r>
+        <w:rPr>
+          <w:b/>
+          <w:bCs/>
+          <w:highlight w:val="yellow"/>
+        </w:rPr>
+        <w:t>WIE</w:t>
+      </w:r>
+      <w:r>
+        <w:rPr>
+          <w:highlight w:val="yellow"/>
+        </w:rPr>
+        <w:t xml:space="preserve"> HABEN WIR DAS NOCHMAL GEMACHT?? SHAPEFILE HOCHLADEN</w:t>
+      </w:r>
+      <w:r>
+        <w:rPr>
+          <w:highlight w:val="yellow"/>
+        </w:rPr>
+        <w:t xml:space="preserve"> (erstellt mit createshp.py)</w:t>
+      </w:r>
+      <w:r>
+        <w:rPr>
+          <w:highlight w:val="yellow"/>
+        </w:rPr>
+        <w:t xml:space="preserve"> GEHT JA NICHT, WIR HABEN ABER FLÄCHE UND NICHT NUR LINIE AUSGEWÄHLT</w:t>
       </w:r>
     </w:p>
     <w:p>
       <w:r>
         <w:t>Bänder für NDVI:</w:t>
       </w:r>
+      <w:r>
+        <w:t xml:space="preserve"> B04 (</w:t>
+      </w:r>
+      <w:proofErr w:type="spellStart"/>
+      <w:r>
+        <w:t>red</w:t>
+      </w:r>
+      <w:proofErr w:type="spellEnd"/>
+      <w:r>
+        <w:t xml:space="preserve">), </w:t>
+      </w:r>
+      <w:r>
+        <w:t>B08 (</w:t>
+      </w:r>
+      <w:proofErr w:type="spellStart"/>
+      <w:r>
+        <w:t>near</w:t>
+      </w:r>
+      <w:proofErr w:type="spellEnd"/>
+      <w:r>
+        <w:t xml:space="preserve"> </w:t>
+      </w:r>
+      <w:proofErr w:type="spellStart"/>
+      <w:r>
+        <w:t>infrared</w:t>
+      </w:r>
+      <w:proofErr w:type="spellEnd"/>
+      <w:r>
+        <w:t>)</w:t>
+      </w:r>
     </w:p>
     <w:p>
       <w:r>
         <w:t>Bänder für NDMI:</w:t>
       </w:r>
+      <w:r>
+        <w:t xml:space="preserve"> B08 (</w:t>
+      </w:r>
+      <w:proofErr w:type="spellStart"/>
+      <w:r>
+        <w:t>near</w:t>
+      </w:r>
+      <w:proofErr w:type="spellEnd"/>
+      <w:r>
+        <w:t xml:space="preserve"> </w:t>
+      </w:r>
+      <w:proofErr w:type="spellStart"/>
+      <w:r>
+        <w:t>infrared</w:t>
+      </w:r>
+      <w:proofErr w:type="spellEnd"/>
+      <w:r>
+        <w:t>), B11 (</w:t>
+      </w:r>
+      <w:proofErr w:type="spellStart"/>
+      <w:r>
+        <w:t>short-wave</w:t>
+      </w:r>
+      <w:proofErr w:type="spellEnd"/>
+      <w:r>
+        <w:t xml:space="preserve"> </w:t>
+      </w:r>
+      <w:proofErr w:type="spellStart"/>
+      <w:r>
+        <w:t>infrared</w:t>
+      </w:r>
+      <w:proofErr w:type="spellEnd"/>
+      <w:r>
+        <w:t>)</w:t>
+      </w:r>
+    </w:p>
+    <w:p>
+      <w:r>
+        <w:t xml:space="preserve">Zusätzlich wird zur Gewinnung von Höheninformationen ein DGM verwendet. Dieses kann europaweit unter folgendem Link </w:t>
+      </w:r>
+      <w:proofErr w:type="spellStart"/>
+      <w:r>
+        <w:t>heruntergeladden</w:t>
+      </w:r>
+      <w:proofErr w:type="spellEnd"/>
+      <w:r>
+        <w:t xml:space="preserve"> werden: </w:t>
+      </w:r>
+      <w:r>
+        <w:t>https://ec.europa.eu/eurostat/web/gisco/geodata/digital-elevation-model/eu-dem#DD</w:t>
+      </w:r>
+      <w:r>
+        <w:t>.</w:t>
+      </w:r>
     </w:p>
     <w:p>
       <w:pPr>
         <w:pStyle w:val="berschrift2"/>
       </w:pPr>
       <w:r>
+        <w:lastRenderedPageBreak/>
         <w:t>Output</w:t>
       </w:r>
     </w:p>
@@ -223,26 +328,12 @@
     <w:p>
       <w:pPr>
         <w:pStyle w:val="berschrift1"/>
-        <w:rPr>
-          <w:lang w:val="en-US"/>
-        </w:rPr>
-      </w:pPr>
-      <w:proofErr w:type="spellStart"/>
-      <w:r>
-        <w:rPr>
-          <w:lang w:val="en-US"/>
-        </w:rPr>
+      </w:pPr>
+      <w:r>
         <w:t>Notizen</w:t>
       </w:r>
-      <w:proofErr w:type="spellEnd"/>
-    </w:p>
-    <w:p>
-      <w:pPr>
-        <w:rPr>
-          <w:lang w:val="en-US"/>
-        </w:rPr>
-      </w:pPr>
-    </w:p>
+    </w:p>
+    <w:p/>
     <w:p>
       <w:pPr>
         <w:pStyle w:val="berschrift1"/>

</xml_diff>

<commit_message>
USGS zum DGM download entdeckt  siehe Notizen
</commit_message>
<xml_diff>
--- a/doc/Dokumentation_Fernerkundungsprojekt_JoSo.docx
+++ b/doc/Dokumentation_Fernerkundungsprojekt_JoSo.docx
@@ -113,7 +113,13 @@
         <w:t>Download-Anw</w:t>
       </w:r>
       <w:r>
-        <w:t>endung für die</w:t>
+        <w:t xml:space="preserve">endung </w:t>
+      </w:r>
+      <w:r>
+        <w:t xml:space="preserve">von Copernicus </w:t>
+      </w:r>
+      <w:r>
+        <w:t>für die</w:t>
       </w:r>
       <w:r>
         <w:rPr>
@@ -207,6 +213,15 @@
         </w:rPr>
         <w:t xml:space="preserve"> GEHT JA NICHT, WIR HABEN ABER FLÄCHE UND NICHT NUR LINIE AUSGEWÄHLT</w:t>
       </w:r>
+      <w:r>
+        <w:t xml:space="preserve">, </w:t>
+      </w:r>
+      <w:r>
+        <w:rPr>
+          <w:highlight w:val="yellow"/>
+        </w:rPr>
+        <w:t>wäre aber gut, dann könnten wir gleichen Ausschnitt nehmen für beide Downloadanwendungen</w:t>
+      </w:r>
     </w:p>
     <w:p>
       <w:r>
@@ -221,14 +236,157 @@
       </w:r>
       <w:proofErr w:type="spellEnd"/>
       <w:r>
+        <w:t>), B08 (</w:t>
+      </w:r>
+      <w:proofErr w:type="spellStart"/>
+      <w:r>
+        <w:t>near</w:t>
+      </w:r>
+      <w:proofErr w:type="spellEnd"/>
+      <w:r>
+        <w:t xml:space="preserve"> </w:t>
+      </w:r>
+      <w:proofErr w:type="spellStart"/>
+      <w:r>
+        <w:t>infrared</w:t>
+      </w:r>
+      <w:proofErr w:type="spellEnd"/>
+      <w:r>
+        <w:t>)</w:t>
+      </w:r>
+    </w:p>
+    <w:p>
+      <w:r>
+        <w:t>Bänder für NDMI:</w:t>
+      </w:r>
+      <w:r>
+        <w:t xml:space="preserve"> B08 (</w:t>
+      </w:r>
+      <w:proofErr w:type="spellStart"/>
+      <w:r>
+        <w:t>near</w:t>
+      </w:r>
+      <w:proofErr w:type="spellEnd"/>
+      <w:r>
+        <w:t xml:space="preserve"> </w:t>
+      </w:r>
+      <w:proofErr w:type="spellStart"/>
+      <w:r>
+        <w:t>infrared</w:t>
+      </w:r>
+      <w:proofErr w:type="spellEnd"/>
+      <w:r>
+        <w:t>), B11 (</w:t>
+      </w:r>
+      <w:proofErr w:type="spellStart"/>
+      <w:r>
+        <w:t>short-wave</w:t>
+      </w:r>
+      <w:proofErr w:type="spellEnd"/>
+      <w:r>
+        <w:t xml:space="preserve"> </w:t>
+      </w:r>
+      <w:proofErr w:type="spellStart"/>
+      <w:r>
+        <w:t>infrared</w:t>
+      </w:r>
+      <w:proofErr w:type="spellEnd"/>
+      <w:r>
+        <w:t>)</w:t>
+      </w:r>
+    </w:p>
+    <w:p>
+      <w:r>
+        <w:t>Zusätzlich wird zur Gewinnung von Höheninformationen ein DGM verwendet.</w:t>
+      </w:r>
+      <w:r>
+        <w:t xml:space="preserve"> Dieses ist global bei </w:t>
+      </w:r>
+      <w:r>
+        <w:t>USGS</w:t>
+      </w:r>
+      <w:r>
+        <w:t>, einer Seite des US-amerikanischen Innenministeriums, verfügbar, wobei der Nutzer einen kostenfreien Account erstellen muss.</w:t>
+      </w:r>
+    </w:p>
+    <w:p>
+      <w:r>
+        <w:lastRenderedPageBreak/>
+        <w:t xml:space="preserve">In der Download Anwendung des </w:t>
+      </w:r>
+      <w:bookmarkStart w:id="0" w:name="_Hlk169613694"/>
+      <w:r>
+        <w:t xml:space="preserve">USGS Earth Explorer </w:t>
+      </w:r>
+      <w:hyperlink r:id="rId6" w:history="1">
+        <w:r>
+          <w:rPr>
+            <w:rStyle w:val="Hyperlink"/>
+          </w:rPr>
+          <w:t>https://earthexplorer.usgs.gov/</w:t>
+        </w:r>
+      </w:hyperlink>
+      <w:bookmarkEnd w:id="0"/>
+      <w:r>
+        <w:t xml:space="preserve"> </w:t>
+      </w:r>
+      <w:r>
+        <w:t xml:space="preserve">kann </w:t>
+      </w:r>
+      <w:r>
+        <w:t xml:space="preserve">ähnlich wie in der Downloadanwendung von Copernicus eine Form hochgeladen werden. Hier ist auch ein </w:t>
+      </w:r>
+      <w:proofErr w:type="spellStart"/>
+      <w:r>
+        <w:t>shapefile</w:t>
+      </w:r>
+      <w:proofErr w:type="spellEnd"/>
+      <w:r>
+        <w:t xml:space="preserve"> (</w:t>
+      </w:r>
+      <w:proofErr w:type="spellStart"/>
+      <w:r>
+        <w:t>zip</w:t>
+      </w:r>
+      <w:proofErr w:type="spellEnd"/>
+      <w:r>
+        <w:t xml:space="preserve">-komprimierter Ordner mit </w:t>
+      </w:r>
+      <w:proofErr w:type="spellStart"/>
+      <w:r>
+        <w:t>shape</w:t>
+      </w:r>
+      <w:proofErr w:type="spellEnd"/>
+      <w:r>
+        <w:t xml:space="preserve"> </w:t>
+      </w:r>
+      <w:proofErr w:type="spellStart"/>
+      <w:r>
+        <w:t>format</w:t>
+      </w:r>
+      <w:proofErr w:type="spellEnd"/>
+      <w:r>
+        <w:t xml:space="preserve"> </w:t>
+      </w:r>
+      <w:proofErr w:type="spellStart"/>
+      <w:r>
+        <w:t>file</w:t>
+      </w:r>
+      <w:proofErr w:type="spellEnd"/>
+      <w:r>
+        <w:t xml:space="preserve"> (.</w:t>
+      </w:r>
+      <w:proofErr w:type="spellStart"/>
+      <w:r>
+        <w:t>shp</w:t>
+      </w:r>
+      <w:proofErr w:type="spellEnd"/>
+      <w:r>
         <w:t xml:space="preserve">), </w:t>
       </w:r>
-      <w:r>
-        <w:t>B08 (</w:t>
-      </w:r>
-      <w:proofErr w:type="spellStart"/>
-      <w:r>
-        <w:t>near</w:t>
+      <w:proofErr w:type="spellStart"/>
+      <w:r>
+        <w:t>shape</w:t>
       </w:r>
       <w:proofErr w:type="spellEnd"/>
       <w:r>
@@ -236,23 +394,7 @@
       </w:r>
       <w:proofErr w:type="spellStart"/>
       <w:r>
-        <w:t>infrared</w:t>
-      </w:r>
-      <w:proofErr w:type="spellEnd"/>
-      <w:r>
-        <w:t>)</w:t>
-      </w:r>
-    </w:p>
-    <w:p>
-      <w:r>
-        <w:t>Bänder für NDMI:</w:t>
-      </w:r>
-      <w:r>
-        <w:t xml:space="preserve"> B08 (</w:t>
-      </w:r>
-      <w:proofErr w:type="spellStart"/>
-      <w:r>
-        <w:t>near</w:t>
+        <w:t>index</w:t>
       </w:r>
       <w:proofErr w:type="spellEnd"/>
       <w:r>
@@ -260,15 +402,7 @@
       </w:r>
       <w:proofErr w:type="spellStart"/>
       <w:r>
-        <w:t>infrared</w:t>
-      </w:r>
-      <w:proofErr w:type="spellEnd"/>
-      <w:r>
-        <w:t>), B11 (</w:t>
-      </w:r>
-      <w:proofErr w:type="spellStart"/>
-      <w:r>
-        <w:t>short-wave</w:t>
+        <w:t>format</w:t>
       </w:r>
       <w:proofErr w:type="spellEnd"/>
       <w:r>
@@ -276,30 +410,94 @@
       </w:r>
       <w:proofErr w:type="spellStart"/>
       <w:r>
-        <w:t>infrared</w:t>
-      </w:r>
-      <w:proofErr w:type="spellEnd"/>
-      <w:r>
-        <w:t>)</w:t>
-      </w:r>
-    </w:p>
-    <w:p>
-      <w:r>
-        <w:t xml:space="preserve">Zusätzlich wird zur Gewinnung von Höheninformationen ein DGM verwendet. Dieses kann europaweit unter folgendem Link </w:t>
-      </w:r>
-      <w:proofErr w:type="spellStart"/>
-      <w:r>
-        <w:t>heruntergeladden</w:t>
-      </w:r>
-      <w:proofErr w:type="spellEnd"/>
-      <w:r>
-        <w:t xml:space="preserve"> werden: </w:t>
-      </w:r>
-      <w:r>
-        <w:t>https://ec.europa.eu/eurostat/web/gisco/geodata/digital-elevation-model/eu-dem#DD</w:t>
-      </w:r>
-      <w:r>
-        <w:t>.</w:t>
+        <w:t>file</w:t>
+      </w:r>
+      <w:proofErr w:type="spellEnd"/>
+      <w:r>
+        <w:t xml:space="preserve"> (.</w:t>
+      </w:r>
+      <w:proofErr w:type="spellStart"/>
+      <w:r>
+        <w:t>shx</w:t>
+      </w:r>
+      <w:proofErr w:type="spellEnd"/>
+      <w:r>
+        <w:t xml:space="preserve">), </w:t>
+      </w:r>
+      <w:r>
+        <w:t>u</w:t>
+      </w:r>
+      <w:r>
+        <w:t xml:space="preserve">nd </w:t>
+      </w:r>
+      <w:proofErr w:type="spellStart"/>
+      <w:r>
+        <w:t>attribute</w:t>
+      </w:r>
+      <w:proofErr w:type="spellEnd"/>
+      <w:r>
+        <w:t xml:space="preserve"> </w:t>
+      </w:r>
+      <w:proofErr w:type="spellStart"/>
+      <w:r>
+        <w:t>format</w:t>
+      </w:r>
+      <w:proofErr w:type="spellEnd"/>
+      <w:r>
+        <w:t xml:space="preserve"> </w:t>
+      </w:r>
+      <w:proofErr w:type="spellStart"/>
+      <w:r>
+        <w:t>file</w:t>
+      </w:r>
+      <w:proofErr w:type="spellEnd"/>
+      <w:r>
+        <w:t xml:space="preserve"> (.</w:t>
+      </w:r>
+      <w:proofErr w:type="spellStart"/>
+      <w:r>
+        <w:t>dbf</w:t>
+      </w:r>
+      <w:proofErr w:type="spellEnd"/>
+      <w:r>
+        <w:t xml:space="preserve">), sowie optional ein </w:t>
+      </w:r>
+      <w:proofErr w:type="spellStart"/>
+      <w:r>
+        <w:t>projection</w:t>
+      </w:r>
+      <w:proofErr w:type="spellEnd"/>
+      <w:r>
+        <w:t xml:space="preserve"> </w:t>
+      </w:r>
+      <w:proofErr w:type="spellStart"/>
+      <w:r>
+        <w:t>format</w:t>
+      </w:r>
+      <w:proofErr w:type="spellEnd"/>
+      <w:r>
+        <w:t xml:space="preserve"> </w:t>
+      </w:r>
+      <w:proofErr w:type="spellStart"/>
+      <w:r>
+        <w:t>file</w:t>
+      </w:r>
+      <w:proofErr w:type="spellEnd"/>
+      <w:r>
+        <w:t xml:space="preserve"> (.</w:t>
+      </w:r>
+      <w:proofErr w:type="spellStart"/>
+      <w:r>
+        <w:t>prj</w:t>
+      </w:r>
+      <w:proofErr w:type="spellEnd"/>
+      <w:proofErr w:type="gramStart"/>
+      <w:r>
+        <w:t>))  zulässig</w:t>
+      </w:r>
+      <w:proofErr w:type="gramEnd"/>
+      <w:r>
+        <w:t xml:space="preserve">. </w:t>
       </w:r>
     </w:p>
     <w:p>
@@ -307,7 +505,6 @@
         <w:pStyle w:val="berschrift2"/>
       </w:pPr>
       <w:r>
-        <w:lastRenderedPageBreak/>
         <w:t>Output</w:t>
       </w:r>
     </w:p>
@@ -1433,6 +1630,18 @@
       <w:shd w:val="clear" w:color="auto" w:fill="E1DFDD"/>
     </w:rPr>
   </w:style>
+  <w:style w:type="character" w:styleId="BesuchterLink">
+    <w:name w:val="FollowedHyperlink"/>
+    <w:basedOn w:val="Absatz-Standardschriftart"/>
+    <w:uiPriority w:val="99"/>
+    <w:semiHidden/>
+    <w:unhideWhenUsed/>
+    <w:rsid w:val="00CF1764"/>
+    <w:rPr>
+      <w:color w:val="96607D" w:themeColor="followedHyperlink"/>
+      <w:u w:val="single"/>
+    </w:rPr>
+  </w:style>
 </w:styles>
 </file>
 

</xml_diff>